<commit_message>
Added level designs, created dialogue and updated the gdd
</commit_message>
<xml_diff>
--- a/Documents/GDD.docx
+++ b/Documents/GDD.docx
@@ -163,107 +163,193 @@
         </w:rPr>
         <w:t xml:space="preserve"> – Random gift</w:t>
       </w:r>
-    </w:p>
-    <w:p>
-      <w:pPr>
-        <w:pStyle w:val="ListParagraph"/>
-        <w:numPr>
-          <w:ilvl w:val="0"/>
-          <w:numId w:val="2"/>
-        </w:numPr>
-        <w:rPr>
-          <w:lang w:val="en-GB"/>
-        </w:rPr>
-      </w:pPr>
-      <w:r>
-        <w:rPr>
-          <w:lang w:val="en-GB"/>
-        </w:rPr>
-        <w:t>Decision tile</w:t>
-      </w:r>
-      <w:r>
-        <w:rPr>
-          <w:lang w:val="en-GB"/>
-        </w:rPr>
-        <w:t xml:space="preserve"> – Teleport to a different board</w:t>
-      </w:r>
-      <w:r>
-        <w:rPr>
-          <w:lang w:val="en-GB"/>
-        </w:rPr>
-        <w:t xml:space="preserve"> (Checkpoint)</w:t>
-      </w:r>
-    </w:p>
-    <w:p>
-      <w:pPr>
-        <w:pStyle w:val="ListParagraph"/>
-        <w:numPr>
-          <w:ilvl w:val="0"/>
-          <w:numId w:val="2"/>
-        </w:numPr>
-        <w:rPr>
-          <w:lang w:val="en-GB"/>
-        </w:rPr>
-      </w:pPr>
-      <w:r>
-        <w:rPr>
-          <w:lang w:val="en-GB"/>
-        </w:rPr>
-        <w:t>Reward tile</w:t>
-      </w:r>
-      <w:r>
-        <w:rPr>
-          <w:lang w:val="en-GB"/>
-        </w:rPr>
-        <w:t xml:space="preserve"> – Relationship points</w:t>
-      </w:r>
-    </w:p>
-    <w:p>
-      <w:pPr>
-        <w:pStyle w:val="ListParagraph"/>
-        <w:numPr>
-          <w:ilvl w:val="0"/>
-          <w:numId w:val="2"/>
-        </w:numPr>
-        <w:rPr>
-          <w:lang w:val="en-GB"/>
-        </w:rPr>
-      </w:pPr>
-      <w:r>
-        <w:rPr>
-          <w:lang w:val="en-GB"/>
-        </w:rPr>
-        <w:t>Conversation tile</w:t>
-      </w:r>
-      <w:r>
-        <w:rPr>
-          <w:lang w:val="en-GB"/>
-        </w:rPr>
-        <w:t xml:space="preserve"> – Information dialogue</w:t>
-      </w:r>
-    </w:p>
-    <w:p>
-      <w:pPr>
-        <w:pStyle w:val="ListParagraph"/>
-        <w:numPr>
-          <w:ilvl w:val="0"/>
-          <w:numId w:val="2"/>
-        </w:numPr>
-        <w:rPr>
-          <w:lang w:val="en-GB"/>
-        </w:rPr>
-      </w:pPr>
-      <w:r>
-        <w:rPr>
-          <w:lang w:val="en-GB"/>
-        </w:rPr>
-        <w:t>Conversation tile – Others characters</w:t>
+      <w:r>
+        <w:rPr>
+          <w:lang w:val="en-GB"/>
+        </w:rPr>
+        <w:t xml:space="preserve"> (4)</w:t>
+      </w:r>
+      <w:r>
+        <w:rPr>
+          <w:lang w:val="en-GB"/>
+        </w:rPr>
+        <w:t xml:space="preserve"> Pink</w:t>
       </w:r>
       <w:bookmarkStart w:id="0" w:name="_GoBack"/>
       <w:bookmarkEnd w:id="0"/>
     </w:p>
     <w:p>
       <w:pPr>
+        <w:pStyle w:val="ListParagraph"/>
+        <w:numPr>
+          <w:ilvl w:val="0"/>
+          <w:numId w:val="2"/>
+        </w:numPr>
+        <w:rPr>
+          <w:lang w:val="en-GB"/>
+        </w:rPr>
+      </w:pPr>
+      <w:r>
+        <w:rPr>
+          <w:lang w:val="en-GB"/>
+        </w:rPr>
+        <w:t>Decision tile</w:t>
+      </w:r>
+      <w:r>
+        <w:rPr>
+          <w:lang w:val="en-GB"/>
+        </w:rPr>
+        <w:t xml:space="preserve"> – Teleport to a different board</w:t>
+      </w:r>
+      <w:r>
+        <w:rPr>
+          <w:lang w:val="en-GB"/>
+        </w:rPr>
+        <w:t xml:space="preserve"> (Checkpoint)</w:t>
+      </w:r>
+      <w:r>
+        <w:rPr>
+          <w:lang w:val="en-GB"/>
+        </w:rPr>
+        <w:t xml:space="preserve"> (5)</w:t>
+      </w:r>
+      <w:r>
+        <w:rPr>
+          <w:lang w:val="en-GB"/>
+        </w:rPr>
+        <w:t xml:space="preserve"> Green</w:t>
+      </w:r>
+    </w:p>
+    <w:p>
+      <w:pPr>
+        <w:pStyle w:val="ListParagraph"/>
+        <w:numPr>
+          <w:ilvl w:val="0"/>
+          <w:numId w:val="2"/>
+        </w:numPr>
+        <w:rPr>
+          <w:lang w:val="en-GB"/>
+        </w:rPr>
+      </w:pPr>
+      <w:r>
+        <w:rPr>
+          <w:lang w:val="en-GB"/>
+        </w:rPr>
+        <w:t>Reward tile</w:t>
+      </w:r>
+      <w:r>
+        <w:rPr>
+          <w:lang w:val="en-GB"/>
+        </w:rPr>
+        <w:t xml:space="preserve"> – Relationship points</w:t>
+      </w:r>
+      <w:r>
+        <w:rPr>
+          <w:lang w:val="en-GB"/>
+        </w:rPr>
+        <w:t xml:space="preserve"> (4)</w:t>
+      </w:r>
+      <w:r>
+        <w:rPr>
+          <w:lang w:val="en-GB"/>
+        </w:rPr>
+        <w:t xml:space="preserve"> Blue</w:t>
+      </w:r>
+    </w:p>
+    <w:p>
+      <w:pPr>
+        <w:pStyle w:val="ListParagraph"/>
+        <w:numPr>
+          <w:ilvl w:val="0"/>
+          <w:numId w:val="2"/>
+        </w:numPr>
+        <w:rPr>
+          <w:lang w:val="en-GB"/>
+        </w:rPr>
+      </w:pPr>
+      <w:r>
+        <w:rPr>
+          <w:lang w:val="en-GB"/>
+        </w:rPr>
+        <w:t>Conversation tile</w:t>
+      </w:r>
+      <w:r>
+        <w:rPr>
+          <w:lang w:val="en-GB"/>
+        </w:rPr>
+        <w:t xml:space="preserve"> – Information dialogue</w:t>
+      </w:r>
+      <w:r>
+        <w:rPr>
+          <w:lang w:val="en-GB"/>
+        </w:rPr>
+        <w:t xml:space="preserve"> (13)</w:t>
+      </w:r>
+      <w:r>
+        <w:rPr>
+          <w:lang w:val="en-GB"/>
+        </w:rPr>
+        <w:t xml:space="preserve"> Red</w:t>
+      </w:r>
+    </w:p>
+    <w:p>
+      <w:pPr>
+        <w:pStyle w:val="ListParagraph"/>
+        <w:numPr>
+          <w:ilvl w:val="0"/>
+          <w:numId w:val="2"/>
+        </w:numPr>
+        <w:rPr>
+          <w:lang w:val="en-GB"/>
+        </w:rPr>
+      </w:pPr>
+      <w:r>
+        <w:rPr>
+          <w:lang w:val="en-GB"/>
+        </w:rPr>
+        <w:t xml:space="preserve">Conversation tile – </w:t>
+      </w:r>
+      <w:proofErr w:type="gramStart"/>
+      <w:r>
+        <w:rPr>
+          <w:lang w:val="en-GB"/>
+        </w:rPr>
+        <w:t>Others</w:t>
+      </w:r>
+      <w:proofErr w:type="gramEnd"/>
+      <w:r>
+        <w:rPr>
+          <w:lang w:val="en-GB"/>
+        </w:rPr>
+        <w:t xml:space="preserve"> characters</w:t>
+      </w:r>
+      <w:r>
+        <w:rPr>
+          <w:lang w:val="en-GB"/>
+        </w:rPr>
+        <w:t xml:space="preserve"> (</w:t>
+      </w:r>
+      <w:r>
+        <w:rPr>
+          <w:lang w:val="en-GB"/>
+        </w:rPr>
+        <w:t>4</w:t>
+      </w:r>
+      <w:r>
+        <w:rPr>
+          <w:lang w:val="en-GB"/>
+        </w:rPr>
+        <w:t>)</w:t>
+      </w:r>
+      <w:r>
+        <w:rPr>
+          <w:lang w:val="en-GB"/>
+        </w:rPr>
+        <w:t xml:space="preserve"> Yellow</w:t>
+      </w:r>
+    </w:p>
+    <w:p>
+      <w:pPr>
         <w:rPr>
           <w:lang w:val="en-GB"/>
         </w:rPr>
@@ -712,14 +798,7 @@
           <w:color w:val="7030A0"/>
           <w:lang w:val="en-GB"/>
         </w:rPr>
-        <w:t>A conversation with the character will start and the player can reply to earn or lose relationship points</w:t>
-      </w:r>
-      <w:r>
-        <w:rPr>
-          <w:color w:val="7030A0"/>
-          <w:lang w:val="en-GB"/>
-        </w:rPr>
-        <w:t xml:space="preserve"> (The player now has the option to give a gift if a gift is in possession)</w:t>
+        <w:t>A conversation with the character will start and the player can reply to earn or lose relationship points (The player now has the option to give a gift if a gift is in possession)</w:t>
       </w:r>
     </w:p>
     <w:p>

</xml_diff>